<commit_message>
Testing document almost complete.
</commit_message>
<xml_diff>
--- a/Testing/TestingDocument.docx
+++ b/Testing/TestingDocument.docx
@@ -671,9 +671,6 @@
             <w:pPr>
               <w:pStyle w:val="TableContents"/>
             </w:pPr>
-            <w:r>
-              <w:t>Seeing other clients join/leave server</w:t>
-            </w:r>
           </w:p>
         </w:tc>
         <w:tc>
@@ -694,9 +691,6 @@
             <w:pPr>
               <w:pStyle w:val="TableContents"/>
             </w:pPr>
-            <w:r>
-              <w:t>We should see them in the online members list.</w:t>
-            </w:r>
           </w:p>
         </w:tc>
         <w:tc>
@@ -718,13 +712,231 @@
             <w:pPr>
               <w:pStyle w:val="TableContents"/>
             </w:pPr>
-            <w:r>
-              <w:t>This is hard to show with a single screen shot because one could easily just add it in there. Although, this test was successful and it will be demonstrated in the in class demo.</w:t>
-            </w:r>
           </w:p>
         </w:tc>
       </w:tr>
     </w:tbl>
+    <w:p/>
+    <w:p>
+      <w:r>
+        <w:br w:type="page"/>
+      </w:r>
+    </w:p>
+    <w:p>
+      <w:r>
+        <w:rPr>
+          <w:noProof/>
+        </w:rPr>
+        <w:lastRenderedPageBreak/>
+        <w:drawing>
+          <wp:inline distT="0" distB="0" distL="0" distR="0">
+            <wp:extent cx="5943600" cy="2884170"/>
+            <wp:effectExtent l="19050" t="0" r="0" b="0"/>
+            <wp:docPr id="5" name="Picture 4" descr="ClientConnected.png"/>
+            <wp:cNvGraphicFramePr>
+              <a:graphicFrameLocks xmlns:a="http://schemas.openxmlformats.org/drawingml/2006/main" noChangeAspect="1"/>
+            </wp:cNvGraphicFramePr>
+            <a:graphic xmlns:a="http://schemas.openxmlformats.org/drawingml/2006/main">
+              <a:graphicData uri="http://schemas.openxmlformats.org/drawingml/2006/picture">
+                <pic:pic xmlns:pic="http://schemas.openxmlformats.org/drawingml/2006/picture">
+                  <pic:nvPicPr>
+                    <pic:cNvPr id="0" name="ClientConnected.png"/>
+                    <pic:cNvPicPr/>
+                  </pic:nvPicPr>
+                  <pic:blipFill>
+                    <a:blip r:embed="rId4" cstate="print"/>
+                    <a:stretch>
+                      <a:fillRect/>
+                    </a:stretch>
+                  </pic:blipFill>
+                  <pic:spPr>
+                    <a:xfrm>
+                      <a:off x="0" y="0"/>
+                      <a:ext cx="5943600" cy="2884170"/>
+                    </a:xfrm>
+                    <a:prstGeom prst="rect">
+                      <a:avLst/>
+                    </a:prstGeom>
+                  </pic:spPr>
+                </pic:pic>
+              </a:graphicData>
+            </a:graphic>
+          </wp:inline>
+        </w:drawing>
+      </w:r>
+    </w:p>
+    <w:p>
+      <w:r>
+        <w:t>Figure 1.</w:t>
+      </w:r>
+    </w:p>
+    <w:p>
+      <w:r>
+        <w:t>After a client connects to the server we are notified that we someone has connected and present the socket number. Something similar to this happens when the client disconnects as well.</w:t>
+      </w:r>
+    </w:p>
+    <w:p/>
+    <w:p/>
+    <w:p>
+      <w:r>
+        <w:rPr>
+          <w:noProof/>
+        </w:rPr>
+        <w:drawing>
+          <wp:inline distT="0" distB="0" distL="0" distR="0">
+            <wp:extent cx="5943600" cy="2245995"/>
+            <wp:effectExtent l="19050" t="0" r="0" b="0"/>
+            <wp:docPr id="4" name="Picture 1" descr="MulitcastCurrentSong.png"/>
+            <wp:cNvGraphicFramePr>
+              <a:graphicFrameLocks xmlns:a="http://schemas.openxmlformats.org/drawingml/2006/main" noChangeAspect="1"/>
+            </wp:cNvGraphicFramePr>
+            <a:graphic xmlns:a="http://schemas.openxmlformats.org/drawingml/2006/main">
+              <a:graphicData uri="http://schemas.openxmlformats.org/drawingml/2006/picture">
+                <pic:pic xmlns:pic="http://schemas.openxmlformats.org/drawingml/2006/picture">
+                  <pic:nvPicPr>
+                    <pic:cNvPr id="0" name="MulitcastCurrentSong.png"/>
+                    <pic:cNvPicPr/>
+                  </pic:nvPicPr>
+                  <pic:blipFill>
+                    <a:blip r:embed="rId5" cstate="print"/>
+                    <a:stretch>
+                      <a:fillRect/>
+                    </a:stretch>
+                  </pic:blipFill>
+                  <pic:spPr>
+                    <a:xfrm>
+                      <a:off x="0" y="0"/>
+                      <a:ext cx="5943600" cy="2245995"/>
+                    </a:xfrm>
+                    <a:prstGeom prst="rect">
+                      <a:avLst/>
+                    </a:prstGeom>
+                  </pic:spPr>
+                </pic:pic>
+              </a:graphicData>
+            </a:graphic>
+          </wp:inline>
+        </w:drawing>
+      </w:r>
+    </w:p>
+    <w:p>
+      <w:r>
+        <w:t>Figure 2.</w:t>
+      </w:r>
+    </w:p>
+    <w:p>
+      <w:r>
+        <w:t>When the multicast server starts we are prompted with a message saying the server has started. The current song will be displayed whenever the song changes.</w:t>
+      </w:r>
+    </w:p>
+    <w:p/>
+    <w:p>
+      <w:r>
+        <w:rPr>
+          <w:noProof/>
+        </w:rPr>
+        <w:lastRenderedPageBreak/>
+        <w:drawing>
+          <wp:inline distT="0" distB="0" distL="0" distR="0">
+            <wp:extent cx="4305901" cy="2819794"/>
+            <wp:effectExtent l="19050" t="0" r="0" b="0"/>
+            <wp:docPr id="7" name="Picture 5" descr="FileListToClient.png"/>
+            <wp:cNvGraphicFramePr>
+              <a:graphicFrameLocks xmlns:a="http://schemas.openxmlformats.org/drawingml/2006/main" noChangeAspect="1"/>
+            </wp:cNvGraphicFramePr>
+            <a:graphic xmlns:a="http://schemas.openxmlformats.org/drawingml/2006/main">
+              <a:graphicData uri="http://schemas.openxmlformats.org/drawingml/2006/picture">
+                <pic:pic xmlns:pic="http://schemas.openxmlformats.org/drawingml/2006/picture">
+                  <pic:nvPicPr>
+                    <pic:cNvPr id="0" name="FileListToClient.png"/>
+                    <pic:cNvPicPr/>
+                  </pic:nvPicPr>
+                  <pic:blipFill>
+                    <a:blip r:embed="rId6" cstate="print"/>
+                    <a:stretch>
+                      <a:fillRect/>
+                    </a:stretch>
+                  </pic:blipFill>
+                  <pic:spPr>
+                    <a:xfrm>
+                      <a:off x="0" y="0"/>
+                      <a:ext cx="4305901" cy="2819794"/>
+                    </a:xfrm>
+                    <a:prstGeom prst="rect">
+                      <a:avLst/>
+                    </a:prstGeom>
+                  </pic:spPr>
+                </pic:pic>
+              </a:graphicData>
+            </a:graphic>
+          </wp:inline>
+        </w:drawing>
+      </w:r>
+    </w:p>
+    <w:p>
+      <w:r>
+        <w:t>Figure 3.</w:t>
+      </w:r>
+    </w:p>
+    <w:p>
+      <w:r>
+        <w:t xml:space="preserve">Once the client connects to the server, the server responds with a list of files that the client can choose from to download. </w:t>
+      </w:r>
+    </w:p>
+    <w:p/>
+    <w:p>
+      <w:r>
+        <w:rPr>
+          <w:noProof/>
+        </w:rPr>
+        <w:drawing>
+          <wp:inline distT="0" distB="0" distL="0" distR="0">
+            <wp:extent cx="3267075" cy="2882426"/>
+            <wp:effectExtent l="19050" t="0" r="9525" b="0"/>
+            <wp:docPr id="9" name="Picture 8" descr="TransferComplete.png"/>
+            <wp:cNvGraphicFramePr>
+              <a:graphicFrameLocks xmlns:a="http://schemas.openxmlformats.org/drawingml/2006/main" noChangeAspect="1"/>
+            </wp:cNvGraphicFramePr>
+            <a:graphic xmlns:a="http://schemas.openxmlformats.org/drawingml/2006/main">
+              <a:graphicData uri="http://schemas.openxmlformats.org/drawingml/2006/picture">
+                <pic:pic xmlns:pic="http://schemas.openxmlformats.org/drawingml/2006/picture">
+                  <pic:nvPicPr>
+                    <pic:cNvPr id="0" name="TransferComplete.png"/>
+                    <pic:cNvPicPr/>
+                  </pic:nvPicPr>
+                  <pic:blipFill>
+                    <a:blip r:embed="rId7" cstate="print"/>
+                    <a:stretch>
+                      <a:fillRect/>
+                    </a:stretch>
+                  </pic:blipFill>
+                  <pic:spPr>
+                    <a:xfrm>
+                      <a:off x="0" y="0"/>
+                      <a:ext cx="3267867" cy="2883124"/>
+                    </a:xfrm>
+                    <a:prstGeom prst="rect">
+                      <a:avLst/>
+                    </a:prstGeom>
+                  </pic:spPr>
+                </pic:pic>
+              </a:graphicData>
+            </a:graphic>
+          </wp:inline>
+        </w:drawing>
+      </w:r>
+    </w:p>
+    <w:p>
+      <w:r>
+        <w:t>Figure 4.</w:t>
+      </w:r>
+    </w:p>
+    <w:p>
+      <w:r>
+        <w:t xml:space="preserve">Once the client has finished receiving data from the server we can check the current directory and see that the "Test.mp3" has been transferred. </w:t>
+      </w:r>
+    </w:p>
+    <w:p/>
     <w:p/>
     <w:sectPr>
       <w:pgSz w:w="12240" w:h="15840"/>
@@ -1162,7 +1374,7 @@
   </w:compat>
   <w:rsids>
     <w:rsidRoot w:val="00C11BB8"/>
-    <w:rsid w:val="00941FA9"/>
+    <w:rsid w:val="001474D6"/>
     <w:rsid w:val="00C11BB8"/>
   </w:rsids>
   <m:mathPr>

</xml_diff>

<commit_message>
Added screenshots and testing to the test document. Also added headers and proper commenting to the server and client.cpp files.
</commit_message>
<xml_diff>
--- a/Testing/TestingDocument.docx
+++ b/Testing/TestingDocument.docx
@@ -152,11 +152,19 @@
                         <w:rFonts w:asciiTheme="majorHAnsi" w:eastAsiaTheme="majorEastAsia" w:hAnsiTheme="majorHAnsi" w:cstheme="majorBidi"/>
                       </w:rPr>
                     </w:pPr>
+                    <w:proofErr w:type="spellStart"/>
                     <w:r>
                       <w:rPr>
                         <w:rFonts w:asciiTheme="majorHAnsi" w:eastAsiaTheme="majorEastAsia" w:hAnsiTheme="majorHAnsi" w:cstheme="majorBidi"/>
                       </w:rPr>
-                      <w:t>Comm Audio</w:t>
+                      <w:t>Comm</w:t>
+                    </w:r>
+                    <w:proofErr w:type="spellEnd"/>
+                    <w:r>
+                      <w:rPr>
+                        <w:rFonts w:asciiTheme="majorHAnsi" w:eastAsiaTheme="majorEastAsia" w:hAnsiTheme="majorHAnsi" w:cstheme="majorBidi"/>
+                      </w:rPr>
+                      <w:t xml:space="preserve"> Audio</w:t>
                     </w:r>
                   </w:p>
                 </w:tc>
@@ -250,12 +258,6 @@
         <w:gridCol w:w="3294"/>
       </w:tblGrid>
       <w:tr>
-        <w:tblPrEx>
-          <w:tblCellMar>
-            <w:top w:w="0" w:type="dxa"/>
-            <w:bottom w:w="0" w:type="dxa"/>
-          </w:tblCellMar>
-        </w:tblPrEx>
         <w:tc>
           <w:tcPr>
             <w:tcW w:w="2520" w:type="dxa"/>
@@ -332,12 +334,6 @@
         </w:tc>
       </w:tr>
       <w:tr>
-        <w:tblPrEx>
-          <w:tblCellMar>
-            <w:top w:w="0" w:type="dxa"/>
-            <w:bottom w:w="0" w:type="dxa"/>
-          </w:tblCellMar>
-        </w:tblPrEx>
         <w:tc>
           <w:tcPr>
             <w:tcW w:w="2520" w:type="dxa"/>
@@ -410,12 +406,6 @@
         </w:tc>
       </w:tr>
       <w:tr>
-        <w:tblPrEx>
-          <w:tblCellMar>
-            <w:top w:w="0" w:type="dxa"/>
-            <w:bottom w:w="0" w:type="dxa"/>
-          </w:tblCellMar>
-        </w:tblPrEx>
         <w:tc>
           <w:tcPr>
             <w:tcW w:w="2520" w:type="dxa"/>
@@ -491,12 +481,6 @@
         </w:tc>
       </w:tr>
       <w:tr>
-        <w:tblPrEx>
-          <w:tblCellMar>
-            <w:top w:w="0" w:type="dxa"/>
-            <w:bottom w:w="0" w:type="dxa"/>
-          </w:tblCellMar>
-        </w:tblPrEx>
         <w:tc>
           <w:tcPr>
             <w:tcW w:w="2520" w:type="dxa"/>
@@ -569,12 +553,6 @@
         </w:tc>
       </w:tr>
       <w:tr>
-        <w:tblPrEx>
-          <w:tblCellMar>
-            <w:top w:w="0" w:type="dxa"/>
-            <w:bottom w:w="0" w:type="dxa"/>
-          </w:tblCellMar>
-        </w:tblPrEx>
         <w:tc>
           <w:tcPr>
             <w:tcW w:w="2520" w:type="dxa"/>
@@ -647,12 +625,6 @@
         </w:tc>
       </w:tr>
       <w:tr>
-        <w:tblPrEx>
-          <w:tblCellMar>
-            <w:top w:w="0" w:type="dxa"/>
-            <w:bottom w:w="0" w:type="dxa"/>
-          </w:tblCellMar>
-        </w:tblPrEx>
         <w:tc>
           <w:tcPr>
             <w:tcW w:w="2520" w:type="dxa"/>
@@ -671,6 +643,9 @@
             <w:pPr>
               <w:pStyle w:val="TableContents"/>
             </w:pPr>
+            <w:r>
+              <w:t>Server waits for a client request on start up</w:t>
+            </w:r>
           </w:p>
         </w:tc>
         <w:tc>
@@ -691,6 +666,12 @@
             <w:pPr>
               <w:pStyle w:val="TableContents"/>
             </w:pPr>
+            <w:r>
+              <w:t>Server will start program and listen for client requests</w:t>
+            </w:r>
+            <w:r>
+              <w:t xml:space="preserve"> for P2P Microphone session.</w:t>
+            </w:r>
           </w:p>
         </w:tc>
         <w:tc>
@@ -712,6 +693,231 @@
             <w:pPr>
               <w:pStyle w:val="TableContents"/>
             </w:pPr>
+            <w:r>
+              <w:t>Refer to figure 5</w:t>
+            </w:r>
+          </w:p>
+        </w:tc>
+      </w:tr>
+      <w:tr>
+        <w:tc>
+          <w:tcPr>
+            <w:tcW w:w="2520" w:type="dxa"/>
+            <w:tcBorders>
+              <w:left w:val="single" w:sz="2" w:space="0" w:color="000000"/>
+              <w:bottom w:val="single" w:sz="2" w:space="0" w:color="000000"/>
+            </w:tcBorders>
+            <w:tcMar>
+              <w:top w:w="55" w:type="dxa"/>
+              <w:left w:w="55" w:type="dxa"/>
+              <w:bottom w:w="55" w:type="dxa"/>
+              <w:right w:w="55" w:type="dxa"/>
+            </w:tcMar>
+          </w:tcPr>
+          <w:p>
+            <w:pPr>
+              <w:pStyle w:val="TableContents"/>
+            </w:pPr>
+            <w:r>
+              <w:t>Client sends a P2P request and microphone session starts</w:t>
+            </w:r>
+          </w:p>
+        </w:tc>
+        <w:tc>
+          <w:tcPr>
+            <w:tcW w:w="4170" w:type="dxa"/>
+            <w:tcBorders>
+              <w:left w:val="single" w:sz="2" w:space="0" w:color="000000"/>
+              <w:bottom w:val="single" w:sz="2" w:space="0" w:color="000000"/>
+            </w:tcBorders>
+            <w:tcMar>
+              <w:top w:w="55" w:type="dxa"/>
+              <w:left w:w="55" w:type="dxa"/>
+              <w:bottom w:w="55" w:type="dxa"/>
+              <w:right w:w="55" w:type="dxa"/>
+            </w:tcMar>
+          </w:tcPr>
+          <w:p>
+            <w:pPr>
+              <w:pStyle w:val="TableContents"/>
+            </w:pPr>
+            <w:r>
+              <w:t xml:space="preserve">Client will </w:t>
+            </w:r>
+            <w:r>
+              <w:t xml:space="preserve">enter the server IP address, </w:t>
+            </w:r>
+            <w:r>
+              <w:t>select the P2P button on the menu and the server will start displaying the session timer.</w:t>
+            </w:r>
+          </w:p>
+        </w:tc>
+        <w:tc>
+          <w:tcPr>
+            <w:tcW w:w="3294" w:type="dxa"/>
+            <w:tcBorders>
+              <w:left w:val="single" w:sz="2" w:space="0" w:color="000000"/>
+              <w:bottom w:val="single" w:sz="2" w:space="0" w:color="000000"/>
+              <w:right w:val="single" w:sz="2" w:space="0" w:color="000000"/>
+            </w:tcBorders>
+            <w:tcMar>
+              <w:top w:w="55" w:type="dxa"/>
+              <w:left w:w="55" w:type="dxa"/>
+              <w:bottom w:w="55" w:type="dxa"/>
+              <w:right w:w="55" w:type="dxa"/>
+            </w:tcMar>
+          </w:tcPr>
+          <w:p>
+            <w:pPr>
+              <w:pStyle w:val="TableContents"/>
+            </w:pPr>
+            <w:r>
+              <w:t>Refer to figure 6 &amp; 7</w:t>
+            </w:r>
+          </w:p>
+        </w:tc>
+      </w:tr>
+      <w:tr>
+        <w:tc>
+          <w:tcPr>
+            <w:tcW w:w="2520" w:type="dxa"/>
+            <w:tcBorders>
+              <w:left w:val="single" w:sz="2" w:space="0" w:color="000000"/>
+              <w:bottom w:val="single" w:sz="2" w:space="0" w:color="000000"/>
+            </w:tcBorders>
+            <w:tcMar>
+              <w:top w:w="55" w:type="dxa"/>
+              <w:left w:w="55" w:type="dxa"/>
+              <w:bottom w:w="55" w:type="dxa"/>
+              <w:right w:w="55" w:type="dxa"/>
+            </w:tcMar>
+          </w:tcPr>
+          <w:p>
+            <w:pPr>
+              <w:pStyle w:val="TableContents"/>
+            </w:pPr>
+            <w:r>
+              <w:t>Client and server sends/receives audio data during the session</w:t>
+            </w:r>
+          </w:p>
+        </w:tc>
+        <w:tc>
+          <w:tcPr>
+            <w:tcW w:w="4170" w:type="dxa"/>
+            <w:tcBorders>
+              <w:left w:val="single" w:sz="2" w:space="0" w:color="000000"/>
+              <w:bottom w:val="single" w:sz="2" w:space="0" w:color="000000"/>
+            </w:tcBorders>
+            <w:tcMar>
+              <w:top w:w="55" w:type="dxa"/>
+              <w:left w:w="55" w:type="dxa"/>
+              <w:bottom w:w="55" w:type="dxa"/>
+              <w:right w:w="55" w:type="dxa"/>
+            </w:tcMar>
+          </w:tcPr>
+          <w:p>
+            <w:pPr>
+              <w:pStyle w:val="TableContents"/>
+            </w:pPr>
+            <w:r>
+              <w:t>Client and server will send/receive audio data from microphone input during the session.</w:t>
+            </w:r>
+          </w:p>
+        </w:tc>
+        <w:tc>
+          <w:tcPr>
+            <w:tcW w:w="3294" w:type="dxa"/>
+            <w:tcBorders>
+              <w:left w:val="single" w:sz="2" w:space="0" w:color="000000"/>
+              <w:bottom w:val="single" w:sz="2" w:space="0" w:color="000000"/>
+              <w:right w:val="single" w:sz="2" w:space="0" w:color="000000"/>
+            </w:tcBorders>
+            <w:tcMar>
+              <w:top w:w="55" w:type="dxa"/>
+              <w:left w:w="55" w:type="dxa"/>
+              <w:bottom w:w="55" w:type="dxa"/>
+              <w:right w:w="55" w:type="dxa"/>
+            </w:tcMar>
+          </w:tcPr>
+          <w:p>
+            <w:pPr>
+              <w:pStyle w:val="TableContents"/>
+            </w:pPr>
+            <w:r>
+              <w:t>Refer to figure 8</w:t>
+            </w:r>
+          </w:p>
+        </w:tc>
+      </w:tr>
+      <w:tr>
+        <w:tc>
+          <w:tcPr>
+            <w:tcW w:w="2520" w:type="dxa"/>
+            <w:tcBorders>
+              <w:left w:val="single" w:sz="2" w:space="0" w:color="000000"/>
+              <w:bottom w:val="single" w:sz="2" w:space="0" w:color="000000"/>
+            </w:tcBorders>
+            <w:tcMar>
+              <w:top w:w="55" w:type="dxa"/>
+              <w:left w:w="55" w:type="dxa"/>
+              <w:bottom w:w="55" w:type="dxa"/>
+              <w:right w:w="55" w:type="dxa"/>
+            </w:tcMar>
+          </w:tcPr>
+          <w:p>
+            <w:pPr>
+              <w:pStyle w:val="TableContents"/>
+            </w:pPr>
+            <w:r>
+              <w:t>Server ends the microphone session</w:t>
+            </w:r>
+          </w:p>
+        </w:tc>
+        <w:tc>
+          <w:tcPr>
+            <w:tcW w:w="4170" w:type="dxa"/>
+            <w:tcBorders>
+              <w:left w:val="single" w:sz="2" w:space="0" w:color="000000"/>
+              <w:bottom w:val="single" w:sz="2" w:space="0" w:color="000000"/>
+            </w:tcBorders>
+            <w:tcMar>
+              <w:top w:w="55" w:type="dxa"/>
+              <w:left w:w="55" w:type="dxa"/>
+              <w:bottom w:w="55" w:type="dxa"/>
+              <w:right w:w="55" w:type="dxa"/>
+            </w:tcMar>
+          </w:tcPr>
+          <w:p>
+            <w:pPr>
+              <w:pStyle w:val="TableContents"/>
+            </w:pPr>
+            <w:r>
+              <w:t xml:space="preserve">On the server side, the server ends the microphone session (via 'q' on standard input) and both client and server will get an ending session message. </w:t>
+            </w:r>
+          </w:p>
+        </w:tc>
+        <w:tc>
+          <w:tcPr>
+            <w:tcW w:w="3294" w:type="dxa"/>
+            <w:tcBorders>
+              <w:left w:val="single" w:sz="2" w:space="0" w:color="000000"/>
+              <w:bottom w:val="single" w:sz="2" w:space="0" w:color="000000"/>
+              <w:right w:val="single" w:sz="2" w:space="0" w:color="000000"/>
+            </w:tcBorders>
+            <w:tcMar>
+              <w:top w:w="55" w:type="dxa"/>
+              <w:left w:w="55" w:type="dxa"/>
+              <w:bottom w:w="55" w:type="dxa"/>
+              <w:right w:w="55" w:type="dxa"/>
+            </w:tcMar>
+          </w:tcPr>
+          <w:p>
+            <w:pPr>
+              <w:pStyle w:val="TableContents"/>
+            </w:pPr>
+            <w:r>
+              <w:t>Refer to figure 9 &amp; 10</w:t>
+            </w:r>
           </w:p>
         </w:tc>
       </w:tr>
@@ -937,7 +1143,415 @@
       </w:r>
     </w:p>
     <w:p/>
+    <w:p>
+      <w:r>
+        <w:rPr>
+          <w:noProof/>
+        </w:rPr>
+        <w:lastRenderedPageBreak/>
+        <w:drawing>
+          <wp:inline distT="0" distB="0" distL="0" distR="0">
+            <wp:extent cx="5943600" cy="2984930"/>
+            <wp:effectExtent l="19050" t="0" r="0" b="0"/>
+            <wp:docPr id="1" name="Picture 1" descr="C:\Users\Admin\Desktop\FlamingCommAudio\Testing\mic_session_awaiting.png"/>
+            <wp:cNvGraphicFramePr>
+              <a:graphicFrameLocks xmlns:a="http://schemas.openxmlformats.org/drawingml/2006/main" noChangeAspect="1"/>
+            </wp:cNvGraphicFramePr>
+            <a:graphic xmlns:a="http://schemas.openxmlformats.org/drawingml/2006/main">
+              <a:graphicData uri="http://schemas.openxmlformats.org/drawingml/2006/picture">
+                <pic:pic xmlns:pic="http://schemas.openxmlformats.org/drawingml/2006/picture">
+                  <pic:nvPicPr>
+                    <pic:cNvPr id="0" name="Picture 1" descr="C:\Users\Admin\Desktop\FlamingCommAudio\Testing\mic_session_awaiting.png"/>
+                    <pic:cNvPicPr>
+                      <a:picLocks noChangeAspect="1" noChangeArrowheads="1"/>
+                    </pic:cNvPicPr>
+                  </pic:nvPicPr>
+                  <pic:blipFill>
+                    <a:blip r:embed="rId8" cstate="print"/>
+                    <a:srcRect/>
+                    <a:stretch>
+                      <a:fillRect/>
+                    </a:stretch>
+                  </pic:blipFill>
+                  <pic:spPr bwMode="auto">
+                    <a:xfrm>
+                      <a:off x="0" y="0"/>
+                      <a:ext cx="5943600" cy="2984930"/>
+                    </a:xfrm>
+                    <a:prstGeom prst="rect">
+                      <a:avLst/>
+                    </a:prstGeom>
+                    <a:noFill/>
+                    <a:ln w="9525">
+                      <a:noFill/>
+                      <a:miter lim="800000"/>
+                      <a:headEnd/>
+                      <a:tailEnd/>
+                    </a:ln>
+                  </pic:spPr>
+                </pic:pic>
+              </a:graphicData>
+            </a:graphic>
+          </wp:inline>
+        </w:drawing>
+      </w:r>
+    </w:p>
+    <w:p>
+      <w:r>
+        <w:t>Figure 5</w:t>
+      </w:r>
+      <w:r>
+        <w:t>.</w:t>
+      </w:r>
+    </w:p>
+    <w:p>
+      <w:r>
+        <w:t>Once the server program starts, the server will wait for a client request to start the UDP P2P Microphone session.</w:t>
+      </w:r>
+    </w:p>
+    <w:p>
+      <w:r>
+        <w:rPr>
+          <w:noProof/>
+        </w:rPr>
+        <w:drawing>
+          <wp:inline distT="0" distB="0" distL="0" distR="0">
+            <wp:extent cx="3981450" cy="2171700"/>
+            <wp:effectExtent l="19050" t="0" r="0" b="0"/>
+            <wp:docPr id="3" name="Picture 3" descr="C:\Users\Admin\Pictures\select p2p mode.png"/>
+            <wp:cNvGraphicFramePr>
+              <a:graphicFrameLocks xmlns:a="http://schemas.openxmlformats.org/drawingml/2006/main" noChangeAspect="1"/>
+            </wp:cNvGraphicFramePr>
+            <a:graphic xmlns:a="http://schemas.openxmlformats.org/drawingml/2006/main">
+              <a:graphicData uri="http://schemas.openxmlformats.org/drawingml/2006/picture">
+                <pic:pic xmlns:pic="http://schemas.openxmlformats.org/drawingml/2006/picture">
+                  <pic:nvPicPr>
+                    <pic:cNvPr id="0" name="Picture 3" descr="C:\Users\Admin\Pictures\select p2p mode.png"/>
+                    <pic:cNvPicPr>
+                      <a:picLocks noChangeAspect="1" noChangeArrowheads="1"/>
+                    </pic:cNvPicPr>
+                  </pic:nvPicPr>
+                  <pic:blipFill>
+                    <a:blip r:embed="rId9" cstate="print"/>
+                    <a:srcRect/>
+                    <a:stretch>
+                      <a:fillRect/>
+                    </a:stretch>
+                  </pic:blipFill>
+                  <pic:spPr bwMode="auto">
+                    <a:xfrm>
+                      <a:off x="0" y="0"/>
+                      <a:ext cx="3981450" cy="2171700"/>
+                    </a:xfrm>
+                    <a:prstGeom prst="rect">
+                      <a:avLst/>
+                    </a:prstGeom>
+                    <a:noFill/>
+                    <a:ln w="9525">
+                      <a:noFill/>
+                      <a:miter lim="800000"/>
+                      <a:headEnd/>
+                      <a:tailEnd/>
+                    </a:ln>
+                  </pic:spPr>
+                </pic:pic>
+              </a:graphicData>
+            </a:graphic>
+          </wp:inline>
+        </w:drawing>
+      </w:r>
+    </w:p>
+    <w:p>
+      <w:r>
+        <w:t>Figure 6 (Client)</w:t>
+      </w:r>
+      <w:r>
+        <w:t>.</w:t>
+      </w:r>
+    </w:p>
+    <w:p>
+      <w:r>
+        <w:t>Here the client will select the P2P Microphone session (via send a request).</w:t>
+      </w:r>
+    </w:p>
+    <w:p>
+      <w:r>
+        <w:rPr>
+          <w:noProof/>
+        </w:rPr>
+        <w:lastRenderedPageBreak/>
+        <w:drawing>
+          <wp:inline distT="0" distB="0" distL="0" distR="0">
+            <wp:extent cx="5943600" cy="2949655"/>
+            <wp:effectExtent l="19050" t="0" r="0" b="0"/>
+            <wp:docPr id="6" name="Picture 4" descr="C:\Users\Admin\Desktop\FlamingCommAudio\Testing\mic_session_in_progressv3.png"/>
+            <wp:cNvGraphicFramePr>
+              <a:graphicFrameLocks xmlns:a="http://schemas.openxmlformats.org/drawingml/2006/main" noChangeAspect="1"/>
+            </wp:cNvGraphicFramePr>
+            <a:graphic xmlns:a="http://schemas.openxmlformats.org/drawingml/2006/main">
+              <a:graphicData uri="http://schemas.openxmlformats.org/drawingml/2006/picture">
+                <pic:pic xmlns:pic="http://schemas.openxmlformats.org/drawingml/2006/picture">
+                  <pic:nvPicPr>
+                    <pic:cNvPr id="0" name="Picture 4" descr="C:\Users\Admin\Desktop\FlamingCommAudio\Testing\mic_session_in_progressv3.png"/>
+                    <pic:cNvPicPr>
+                      <a:picLocks noChangeAspect="1" noChangeArrowheads="1"/>
+                    </pic:cNvPicPr>
+                  </pic:nvPicPr>
+                  <pic:blipFill>
+                    <a:blip r:embed="rId10" cstate="print"/>
+                    <a:srcRect/>
+                    <a:stretch>
+                      <a:fillRect/>
+                    </a:stretch>
+                  </pic:blipFill>
+                  <pic:spPr bwMode="auto">
+                    <a:xfrm>
+                      <a:off x="0" y="0"/>
+                      <a:ext cx="5943600" cy="2949655"/>
+                    </a:xfrm>
+                    <a:prstGeom prst="rect">
+                      <a:avLst/>
+                    </a:prstGeom>
+                    <a:noFill/>
+                    <a:ln w="9525">
+                      <a:noFill/>
+                      <a:miter lim="800000"/>
+                      <a:headEnd/>
+                      <a:tailEnd/>
+                    </a:ln>
+                  </pic:spPr>
+                </pic:pic>
+              </a:graphicData>
+            </a:graphic>
+          </wp:inline>
+        </w:drawing>
+      </w:r>
+    </w:p>
+    <w:p>
+      <w:r>
+        <w:t>Figure 7 (Server)</w:t>
+      </w:r>
+      <w:r>
+        <w:t>.</w:t>
+      </w:r>
+    </w:p>
+    <w:p>
+      <w:r>
+        <w:t xml:space="preserve">Once the server gets the request, the session timer will appear </w:t>
+      </w:r>
+      <w:r>
+        <w:t>and the microphone connection is established.</w:t>
+      </w:r>
+    </w:p>
+    <w:p>
+      <w:r>
+        <w:rPr>
+          <w:noProof/>
+        </w:rPr>
+        <w:drawing>
+          <wp:inline distT="0" distB="0" distL="0" distR="0">
+            <wp:extent cx="5943600" cy="3019944"/>
+            <wp:effectExtent l="19050" t="0" r="0" b="0"/>
+            <wp:docPr id="8" name="Picture 5" descr="C:\Users\Admin\Pictures\mic_session_in_progress.png"/>
+            <wp:cNvGraphicFramePr>
+              <a:graphicFrameLocks xmlns:a="http://schemas.openxmlformats.org/drawingml/2006/main" noChangeAspect="1"/>
+            </wp:cNvGraphicFramePr>
+            <a:graphic xmlns:a="http://schemas.openxmlformats.org/drawingml/2006/main">
+              <a:graphicData uri="http://schemas.openxmlformats.org/drawingml/2006/picture">
+                <pic:pic xmlns:pic="http://schemas.openxmlformats.org/drawingml/2006/picture">
+                  <pic:nvPicPr>
+                    <pic:cNvPr id="0" name="Picture 5" descr="C:\Users\Admin\Pictures\mic_session_in_progress.png"/>
+                    <pic:cNvPicPr>
+                      <a:picLocks noChangeAspect="1" noChangeArrowheads="1"/>
+                    </pic:cNvPicPr>
+                  </pic:nvPicPr>
+                  <pic:blipFill>
+                    <a:blip r:embed="rId11" cstate="print"/>
+                    <a:srcRect/>
+                    <a:stretch>
+                      <a:fillRect/>
+                    </a:stretch>
+                  </pic:blipFill>
+                  <pic:spPr bwMode="auto">
+                    <a:xfrm>
+                      <a:off x="0" y="0"/>
+                      <a:ext cx="5943600" cy="3019944"/>
+                    </a:xfrm>
+                    <a:prstGeom prst="rect">
+                      <a:avLst/>
+                    </a:prstGeom>
+                    <a:noFill/>
+                    <a:ln w="9525">
+                      <a:noFill/>
+                      <a:miter lim="800000"/>
+                      <a:headEnd/>
+                      <a:tailEnd/>
+                    </a:ln>
+                  </pic:spPr>
+                </pic:pic>
+              </a:graphicData>
+            </a:graphic>
+          </wp:inline>
+        </w:drawing>
+      </w:r>
+    </w:p>
+    <w:p>
+      <w:r>
+        <w:t>Figure 8 (Debug</w:t>
+      </w:r>
+      <w:r>
+        <w:t>/older</w:t>
+      </w:r>
+      <w:r>
+        <w:t xml:space="preserve"> version of server)</w:t>
+      </w:r>
+      <w:r>
+        <w:t>.</w:t>
+      </w:r>
+    </w:p>
+    <w:p>
+      <w:r>
+        <w:t xml:space="preserve">Here, the server is sending/receiving microphone data </w:t>
+      </w:r>
+      <w:r>
+        <w:t>to and from the client during the session. Note that the packet size is 8820 Bytes.</w:t>
+      </w:r>
+      <w:r>
+        <w:t xml:space="preserve"> </w:t>
+      </w:r>
+    </w:p>
     <w:p/>
+    <w:p>
+      <w:r>
+        <w:rPr>
+          <w:noProof/>
+        </w:rPr>
+        <w:lastRenderedPageBreak/>
+        <w:drawing>
+          <wp:inline distT="0" distB="0" distL="0" distR="0">
+            <wp:extent cx="5943600" cy="2984969"/>
+            <wp:effectExtent l="19050" t="0" r="0" b="0"/>
+            <wp:docPr id="10" name="Picture 6" descr="C:\Users\Admin\Desktop\FlamingCommAudio\Testing\mic_sesion_in_endedv2.png"/>
+            <wp:cNvGraphicFramePr>
+              <a:graphicFrameLocks xmlns:a="http://schemas.openxmlformats.org/drawingml/2006/main" noChangeAspect="1"/>
+            </wp:cNvGraphicFramePr>
+            <a:graphic xmlns:a="http://schemas.openxmlformats.org/drawingml/2006/main">
+              <a:graphicData uri="http://schemas.openxmlformats.org/drawingml/2006/picture">
+                <pic:pic xmlns:pic="http://schemas.openxmlformats.org/drawingml/2006/picture">
+                  <pic:nvPicPr>
+                    <pic:cNvPr id="0" name="Picture 6" descr="C:\Users\Admin\Desktop\FlamingCommAudio\Testing\mic_sesion_in_endedv2.png"/>
+                    <pic:cNvPicPr>
+                      <a:picLocks noChangeAspect="1" noChangeArrowheads="1"/>
+                    </pic:cNvPicPr>
+                  </pic:nvPicPr>
+                  <pic:blipFill>
+                    <a:blip r:embed="rId12" cstate="print"/>
+                    <a:srcRect/>
+                    <a:stretch>
+                      <a:fillRect/>
+                    </a:stretch>
+                  </pic:blipFill>
+                  <pic:spPr bwMode="auto">
+                    <a:xfrm>
+                      <a:off x="0" y="0"/>
+                      <a:ext cx="5943600" cy="2984969"/>
+                    </a:xfrm>
+                    <a:prstGeom prst="rect">
+                      <a:avLst/>
+                    </a:prstGeom>
+                    <a:noFill/>
+                    <a:ln w="9525">
+                      <a:noFill/>
+                      <a:miter lim="800000"/>
+                      <a:headEnd/>
+                      <a:tailEnd/>
+                    </a:ln>
+                  </pic:spPr>
+                </pic:pic>
+              </a:graphicData>
+            </a:graphic>
+          </wp:inline>
+        </w:drawing>
+      </w:r>
+    </w:p>
+    <w:p>
+      <w:r>
+        <w:t>Figure 9 (Server)</w:t>
+      </w:r>
+      <w:r>
+        <w:t>.</w:t>
+      </w:r>
+    </w:p>
+    <w:p>
+      <w:r>
+        <w:t>If the server wants to end the session, the user can press 'q' from standard input and the session timer will be replaced by an ending message.</w:t>
+      </w:r>
+    </w:p>
+    <w:p>
+      <w:r>
+        <w:rPr>
+          <w:noProof/>
+        </w:rPr>
+        <w:drawing>
+          <wp:inline distT="0" distB="0" distL="0" distR="0">
+            <wp:extent cx="2333625" cy="1533525"/>
+            <wp:effectExtent l="19050" t="0" r="9525" b="0"/>
+            <wp:docPr id="11" name="Picture 7" descr="C:\Users\Admin\Pictures\mic_session_ended.png"/>
+            <wp:cNvGraphicFramePr>
+              <a:graphicFrameLocks xmlns:a="http://schemas.openxmlformats.org/drawingml/2006/main" noChangeAspect="1"/>
+            </wp:cNvGraphicFramePr>
+            <a:graphic xmlns:a="http://schemas.openxmlformats.org/drawingml/2006/main">
+              <a:graphicData uri="http://schemas.openxmlformats.org/drawingml/2006/picture">
+                <pic:pic xmlns:pic="http://schemas.openxmlformats.org/drawingml/2006/picture">
+                  <pic:nvPicPr>
+                    <pic:cNvPr id="0" name="Picture 7" descr="C:\Users\Admin\Pictures\mic_session_ended.png"/>
+                    <pic:cNvPicPr>
+                      <a:picLocks noChangeAspect="1" noChangeArrowheads="1"/>
+                    </pic:cNvPicPr>
+                  </pic:nvPicPr>
+                  <pic:blipFill>
+                    <a:blip r:embed="rId13" cstate="print"/>
+                    <a:srcRect/>
+                    <a:stretch>
+                      <a:fillRect/>
+                    </a:stretch>
+                  </pic:blipFill>
+                  <pic:spPr bwMode="auto">
+                    <a:xfrm>
+                      <a:off x="0" y="0"/>
+                      <a:ext cx="2333625" cy="1533525"/>
+                    </a:xfrm>
+                    <a:prstGeom prst="rect">
+                      <a:avLst/>
+                    </a:prstGeom>
+                    <a:noFill/>
+                    <a:ln w="9525">
+                      <a:noFill/>
+                      <a:miter lim="800000"/>
+                      <a:headEnd/>
+                      <a:tailEnd/>
+                    </a:ln>
+                  </pic:spPr>
+                </pic:pic>
+              </a:graphicData>
+            </a:graphic>
+          </wp:inline>
+        </w:drawing>
+      </w:r>
+    </w:p>
+    <w:p>
+      <w:r>
+        <w:t>Figure 10 (Client)</w:t>
+      </w:r>
+      <w:r>
+        <w:t>.</w:t>
+      </w:r>
+    </w:p>
+    <w:p>
+      <w:r>
+        <w:t xml:space="preserve">Once the server disconnects, it will signal the client that the microphone session has now ended. </w:t>
+      </w:r>
+    </w:p>
     <w:sectPr>
       <w:pgSz w:w="12240" w:h="15840"/>
       <w:pgMar w:top="1440" w:right="1440" w:bottom="1440" w:left="1440" w:header="720" w:footer="720" w:gutter="0"/>
@@ -1278,35 +1892,6 @@
         </w:p>
       </w:docPartBody>
     </w:docPart>
-    <w:docPart>
-      <w:docPartPr>
-        <w:name w:val="760B7A80F5C14133B4151B3090C27627"/>
-        <w:category>
-          <w:name w:val="General"/>
-          <w:gallery w:val="placeholder"/>
-        </w:category>
-        <w:types>
-          <w:type w:val="bbPlcHdr"/>
-        </w:types>
-        <w:behaviors>
-          <w:behavior w:val="content"/>
-        </w:behaviors>
-        <w:guid w:val="{0E70ACF8-B4A1-4B0A-8A76-BE8E8D0C49A4}"/>
-      </w:docPartPr>
-      <w:docPartBody>
-        <w:p>
-          <w:pPr>
-            <w:pStyle w:val="760B7A80F5C14133B4151B3090C27627"/>
-          </w:pPr>
-          <w:r>
-            <w:rPr>
-              <w:rFonts w:asciiTheme="majorHAnsi" w:eastAsiaTheme="majorEastAsia" w:hAnsiTheme="majorHAnsi" w:cstheme="majorBidi"/>
-            </w:rPr>
-            <w:t>[Type the document subtitle]</w:t>
-          </w:r>
-        </w:p>
-      </w:docPartBody>
-    </w:docPart>
   </w:docParts>
 </w:glossaryDocument>
 </file>
@@ -1375,6 +1960,7 @@
   <w:rsids>
     <w:rsidRoot w:val="00C11BB8"/>
     <w:rsid w:val="001474D6"/>
+    <w:rsid w:val="00B57D13"/>
     <w:rsid w:val="00C11BB8"/>
   </w:rsids>
   <m:mathPr>
@@ -1556,6 +2142,7 @@
   <w:style w:type="paragraph" w:default="1" w:styleId="Normal">
     <w:name w:val="Normal"/>
     <w:qFormat/>
+    <w:rsid w:val="00B57D13"/>
   </w:style>
   <w:style w:type="character" w:default="1" w:styleId="DefaultParagraphFont">
     <w:name w:val="Default Paragraph Font"/>

</xml_diff>